<commit_message>
DOC: Update broken link
</commit_message>
<xml_diff>
--- a/Doc/TaskDescription.docx
+++ b/Doc/TaskDescription.docx
@@ -1,6 +1,6 @@
 
 <file path=word/document.xml><?xml version="1.0" encoding="utf-8"?>
-<w:document xmlns:wpc="http://schemas.microsoft.com/office/word/2010/wordprocessingCanvas" xmlns:cx="http://schemas.microsoft.com/office/drawing/2014/chartex" xmlns:cx1="http://schemas.microsoft.com/office/drawing/2015/9/8/chartex" xmlns:cx2="http://schemas.microsoft.com/office/drawing/2015/10/21/chartex" xmlns:cx3="http://schemas.microsoft.com/office/drawing/2016/5/9/chartex" xmlns:cx4="http://schemas.microsoft.com/office/drawing/2016/5/10/chartex" xmlns:cx5="http://schemas.microsoft.com/office/drawing/2016/5/11/chartex" xmlns:cx6="http://schemas.microsoft.com/office/drawing/2016/5/12/chartex" xmlns:cx7="http://schemas.microsoft.com/office/drawing/2016/5/13/chartex" xmlns:cx8="http://schemas.microsoft.com/office/drawing/2016/5/14/chartex" xmlns:mc="http://schemas.openxmlformats.org/markup-compatibility/2006" xmlns:aink="http://schemas.microsoft.com/office/drawing/2016/ink" xmlns:am3d="http://schemas.microsoft.com/office/drawing/2017/model3d" xmlns:o="urn:schemas-microsoft-com:office:office" xmlns:r="http://schemas.openxmlformats.org/officeDocument/2006/relationships" xmlns:m="http://schemas.openxmlformats.org/officeDocument/2006/math" xmlns:v="urn:schemas-microsoft-com:vml" xmlns:wp14="http://schemas.microsoft.com/office/word/2010/wordprocessingDrawing" xmlns:wp="http://schemas.openxmlformats.org/drawingml/2006/wordprocessingDrawing" xmlns:w10="urn:schemas-microsoft-com:office:word" xmlns:w="http://schemas.openxmlformats.org/wordprocessingml/2006/main" xmlns:w14="http://schemas.microsoft.com/office/word/2010/wordml" xmlns:w15="http://schemas.microsoft.com/office/word/2012/wordml" xmlns:w16cex="http://schemas.microsoft.com/office/word/2018/wordml/cex" xmlns:w16cid="http://schemas.microsoft.com/office/word/2016/wordml/cid" xmlns:w16="http://schemas.microsoft.com/office/word/2018/wordml" xmlns:w16se="http://schemas.microsoft.com/office/word/2015/wordml/symex" xmlns:wpg="http://schemas.microsoft.com/office/word/2010/wordprocessingGroup" xmlns:wpi="http://schemas.microsoft.com/office/word/2010/wordprocessingInk" xmlns:wne="http://schemas.microsoft.com/office/word/2006/wordml" xmlns:wps="http://schemas.microsoft.com/office/word/2010/wordprocessingShape" mc:Ignorable="w14 w15 w16se w16cid w16 w16cex wp14">
+<w:document xmlns:wpc="http://schemas.microsoft.com/office/word/2010/wordprocessingCanvas" xmlns:cx="http://schemas.microsoft.com/office/drawing/2014/chartex" xmlns:cx1="http://schemas.microsoft.com/office/drawing/2015/9/8/chartex" xmlns:cx2="http://schemas.microsoft.com/office/drawing/2015/10/21/chartex" xmlns:cx3="http://schemas.microsoft.com/office/drawing/2016/5/9/chartex" xmlns:cx4="http://schemas.microsoft.com/office/drawing/2016/5/10/chartex" xmlns:cx5="http://schemas.microsoft.com/office/drawing/2016/5/11/chartex" xmlns:cx6="http://schemas.microsoft.com/office/drawing/2016/5/12/chartex" xmlns:cx7="http://schemas.microsoft.com/office/drawing/2016/5/13/chartex" xmlns:cx8="http://schemas.microsoft.com/office/drawing/2016/5/14/chartex" xmlns:mc="http://schemas.openxmlformats.org/markup-compatibility/2006" xmlns:aink="http://schemas.microsoft.com/office/drawing/2016/ink" xmlns:am3d="http://schemas.microsoft.com/office/drawing/2017/model3d" xmlns:o="urn:schemas-microsoft-com:office:office" xmlns:r="http://schemas.openxmlformats.org/officeDocument/2006/relationships" xmlns:m="http://schemas.openxmlformats.org/officeDocument/2006/math" xmlns:v="urn:schemas-microsoft-com:vml" xmlns:wp14="http://schemas.microsoft.com/office/word/2010/wordprocessingDrawing" xmlns:wp="http://schemas.openxmlformats.org/drawingml/2006/wordprocessingDrawing" xmlns:w10="urn:schemas-microsoft-com:office:word" xmlns:w="http://schemas.openxmlformats.org/wordprocessingml/2006/main" xmlns:w14="http://schemas.microsoft.com/office/word/2010/wordml" xmlns:w15="http://schemas.microsoft.com/office/word/2012/wordml" xmlns:w16cex="http://schemas.microsoft.com/office/word/2018/wordml/cex" xmlns:w16cid="http://schemas.microsoft.com/office/word/2016/wordml/cid" xmlns:w16="http://schemas.microsoft.com/office/word/2018/wordml" xmlns:w16sdtdh="http://schemas.microsoft.com/office/word/2020/wordml/sdtdatahash" xmlns:w16se="http://schemas.microsoft.com/office/word/2015/wordml/symex" xmlns:wpg="http://schemas.microsoft.com/office/word/2010/wordprocessingGroup" xmlns:wpi="http://schemas.microsoft.com/office/word/2010/wordprocessingInk" xmlns:wne="http://schemas.microsoft.com/office/word/2006/wordml" xmlns:wps="http://schemas.microsoft.com/office/word/2010/wordprocessingShape" mc:Ignorable="w14 w15 w16se w16cid w16 w16cex w16sdtdh wp14">
   <w:body>
     <w:p>
       <w:pPr>
@@ -46,7 +46,19 @@
           <w:rPr>
             <w:rStyle w:val="Hyperlink"/>
           </w:rPr>
-          <w:t>licer download page</w:t>
+          <w:t>licer d</w:t>
+        </w:r>
+        <w:r>
+          <w:rPr>
+            <w:rStyle w:val="Hyperlink"/>
+          </w:rPr>
+          <w:t>o</w:t>
+        </w:r>
+        <w:r>
+          <w:rPr>
+            <w:rStyle w:val="Hyperlink"/>
+          </w:rPr>
+          <w:t>wnload page</w:t>
         </w:r>
       </w:hyperlink>
     </w:p>
@@ -75,7 +87,19 @@
           <w:rPr>
             <w:rStyle w:val="Hyperlink"/>
           </w:rPr>
-          <w:t>3D Slicer basics</w:t>
+          <w:t>3D Slicer ba</w:t>
+        </w:r>
+        <w:r>
+          <w:rPr>
+            <w:rStyle w:val="Hyperlink"/>
+          </w:rPr>
+          <w:t>s</w:t>
+        </w:r>
+        <w:r>
+          <w:rPr>
+            <w:rStyle w:val="Hyperlink"/>
+          </w:rPr>
+          <w:t>ics</w:t>
         </w:r>
       </w:hyperlink>
     </w:p>
@@ -92,7 +116,19 @@
           <w:rPr>
             <w:rStyle w:val="Hyperlink"/>
           </w:rPr>
-          <w:t>Writing correct and understandable code</w:t>
+          <w:t>Writing correct a</w:t>
+        </w:r>
+        <w:r>
+          <w:rPr>
+            <w:rStyle w:val="Hyperlink"/>
+          </w:rPr>
+          <w:t>n</w:t>
+        </w:r>
+        <w:r>
+          <w:rPr>
+            <w:rStyle w:val="Hyperlink"/>
+          </w:rPr>
+          <w:t>d understandable code</w:t>
         </w:r>
       </w:hyperlink>
     </w:p>
@@ -121,7 +157,19 @@
           <w:rPr>
             <w:rStyle w:val="Hyperlink"/>
           </w:rPr>
-          <w:t>Data loading and visualization</w:t>
+          <w:t xml:space="preserve">Data loading </w:t>
+        </w:r>
+        <w:r>
+          <w:rPr>
+            <w:rStyle w:val="Hyperlink"/>
+          </w:rPr>
+          <w:t>a</w:t>
+        </w:r>
+        <w:r>
+          <w:rPr>
+            <w:rStyle w:val="Hyperlink"/>
+          </w:rPr>
+          <w:t>nd visualization</w:t>
         </w:r>
       </w:hyperlink>
     </w:p>
@@ -138,7 +186,19 @@
           <w:rPr>
             <w:rStyle w:val="Hyperlink"/>
           </w:rPr>
-          <w:t>DICOM</w:t>
+          <w:t>DIC</w:t>
+        </w:r>
+        <w:r>
+          <w:rPr>
+            <w:rStyle w:val="Hyperlink"/>
+          </w:rPr>
+          <w:t>O</w:t>
+        </w:r>
+        <w:r>
+          <w:rPr>
+            <w:rStyle w:val="Hyperlink"/>
+          </w:rPr>
+          <w:t>M</w:t>
         </w:r>
       </w:hyperlink>
     </w:p>
@@ -179,7 +239,19 @@
           <w:rPr>
             <w:rStyle w:val="Hyperlink"/>
           </w:rPr>
-          <w:t>programming tutorial</w:t>
+          <w:t xml:space="preserve">programming </w:t>
+        </w:r>
+        <w:r>
+          <w:rPr>
+            <w:rStyle w:val="Hyperlink"/>
+          </w:rPr>
+          <w:t>t</w:t>
+        </w:r>
+        <w:r>
+          <w:rPr>
+            <w:rStyle w:val="Hyperlink"/>
+          </w:rPr>
+          <w:t>utorial</w:t>
         </w:r>
       </w:hyperlink>
     </w:p>
@@ -215,7 +287,15 @@
     </w:p>
     <w:p>
       <w:r>
-        <w:t>If there is any question feel free to ask!</w:t>
+        <w:t xml:space="preserve">If there is any </w:t>
+      </w:r>
+      <w:proofErr w:type="gramStart"/>
+      <w:r>
+        <w:t>question</w:t>
+      </w:r>
+      <w:proofErr w:type="gramEnd"/>
+      <w:r>
+        <w:t xml:space="preserve"> feel free to ask!</w:t>
       </w:r>
     </w:p>
     <w:p>
@@ -500,7 +580,15 @@
         <w:t>In t</w:t>
       </w:r>
       <w:r>
-        <w:t xml:space="preserve">his section (i.e. </w:t>
+        <w:t>his section (</w:t>
+      </w:r>
+      <w:proofErr w:type="gramStart"/>
+      <w:r>
+        <w:t>i.e.</w:t>
+      </w:r>
+      <w:proofErr w:type="gramEnd"/>
+      <w:r>
+        <w:t xml:space="preserve"> </w:t>
       </w:r>
       <w:proofErr w:type="spellStart"/>
       <w:r>
@@ -1509,7 +1597,7 @@
 </file>
 
 <file path=word/numbering.xml><?xml version="1.0" encoding="utf-8"?>
-<w:numbering xmlns:wpc="http://schemas.microsoft.com/office/word/2010/wordprocessingCanvas" xmlns:cx="http://schemas.microsoft.com/office/drawing/2014/chartex" xmlns:cx1="http://schemas.microsoft.com/office/drawing/2015/9/8/chartex" xmlns:cx2="http://schemas.microsoft.com/office/drawing/2015/10/21/chartex" xmlns:cx3="http://schemas.microsoft.com/office/drawing/2016/5/9/chartex" xmlns:cx4="http://schemas.microsoft.com/office/drawing/2016/5/10/chartex" xmlns:cx5="http://schemas.microsoft.com/office/drawing/2016/5/11/chartex" xmlns:cx6="http://schemas.microsoft.com/office/drawing/2016/5/12/chartex" xmlns:cx7="http://schemas.microsoft.com/office/drawing/2016/5/13/chartex" xmlns:cx8="http://schemas.microsoft.com/office/drawing/2016/5/14/chartex" xmlns:mc="http://schemas.openxmlformats.org/markup-compatibility/2006" xmlns:aink="http://schemas.microsoft.com/office/drawing/2016/ink" xmlns:am3d="http://schemas.microsoft.com/office/drawing/2017/model3d" xmlns:o="urn:schemas-microsoft-com:office:office" xmlns:r="http://schemas.openxmlformats.org/officeDocument/2006/relationships" xmlns:m="http://schemas.openxmlformats.org/officeDocument/2006/math" xmlns:v="urn:schemas-microsoft-com:vml" xmlns:wp14="http://schemas.microsoft.com/office/word/2010/wordprocessingDrawing" xmlns:wp="http://schemas.openxmlformats.org/drawingml/2006/wordprocessingDrawing" xmlns:w10="urn:schemas-microsoft-com:office:word" xmlns:w="http://schemas.openxmlformats.org/wordprocessingml/2006/main" xmlns:w14="http://schemas.microsoft.com/office/word/2010/wordml" xmlns:w15="http://schemas.microsoft.com/office/word/2012/wordml" xmlns:w16cex="http://schemas.microsoft.com/office/word/2018/wordml/cex" xmlns:w16cid="http://schemas.microsoft.com/office/word/2016/wordml/cid" xmlns:w16="http://schemas.microsoft.com/office/word/2018/wordml" xmlns:w16se="http://schemas.microsoft.com/office/word/2015/wordml/symex" xmlns:wpg="http://schemas.microsoft.com/office/word/2010/wordprocessingGroup" xmlns:wpi="http://schemas.microsoft.com/office/word/2010/wordprocessingInk" xmlns:wne="http://schemas.microsoft.com/office/word/2006/wordml" xmlns:wps="http://schemas.microsoft.com/office/word/2010/wordprocessingShape" mc:Ignorable="w14 w15 w16se w16cid w16 w16cex wp14">
+<w:numbering xmlns:wpc="http://schemas.microsoft.com/office/word/2010/wordprocessingCanvas" xmlns:cx="http://schemas.microsoft.com/office/drawing/2014/chartex" xmlns:cx1="http://schemas.microsoft.com/office/drawing/2015/9/8/chartex" xmlns:cx2="http://schemas.microsoft.com/office/drawing/2015/10/21/chartex" xmlns:cx3="http://schemas.microsoft.com/office/drawing/2016/5/9/chartex" xmlns:cx4="http://schemas.microsoft.com/office/drawing/2016/5/10/chartex" xmlns:cx5="http://schemas.microsoft.com/office/drawing/2016/5/11/chartex" xmlns:cx6="http://schemas.microsoft.com/office/drawing/2016/5/12/chartex" xmlns:cx7="http://schemas.microsoft.com/office/drawing/2016/5/13/chartex" xmlns:cx8="http://schemas.microsoft.com/office/drawing/2016/5/14/chartex" xmlns:mc="http://schemas.openxmlformats.org/markup-compatibility/2006" xmlns:aink="http://schemas.microsoft.com/office/drawing/2016/ink" xmlns:am3d="http://schemas.microsoft.com/office/drawing/2017/model3d" xmlns:o="urn:schemas-microsoft-com:office:office" xmlns:r="http://schemas.openxmlformats.org/officeDocument/2006/relationships" xmlns:m="http://schemas.openxmlformats.org/officeDocument/2006/math" xmlns:v="urn:schemas-microsoft-com:vml" xmlns:wp14="http://schemas.microsoft.com/office/word/2010/wordprocessingDrawing" xmlns:wp="http://schemas.openxmlformats.org/drawingml/2006/wordprocessingDrawing" xmlns:w10="urn:schemas-microsoft-com:office:word" xmlns:w="http://schemas.openxmlformats.org/wordprocessingml/2006/main" xmlns:w14="http://schemas.microsoft.com/office/word/2010/wordml" xmlns:w15="http://schemas.microsoft.com/office/word/2012/wordml" xmlns:w16cex="http://schemas.microsoft.com/office/word/2018/wordml/cex" xmlns:w16cid="http://schemas.microsoft.com/office/word/2016/wordml/cid" xmlns:w16="http://schemas.microsoft.com/office/word/2018/wordml" xmlns:w16sdtdh="http://schemas.microsoft.com/office/word/2020/wordml/sdtdatahash" xmlns:w16se="http://schemas.microsoft.com/office/word/2015/wordml/symex" xmlns:wpg="http://schemas.microsoft.com/office/word/2010/wordprocessingGroup" xmlns:wpi="http://schemas.microsoft.com/office/word/2010/wordprocessingInk" xmlns:wne="http://schemas.microsoft.com/office/word/2006/wordml" xmlns:wps="http://schemas.microsoft.com/office/word/2010/wordprocessingShape" mc:Ignorable="w14 w15 w16se w16cid w16 w16cex w16sdtdh wp14">
   <w:abstractNum w:abstractNumId="0" w15:restartNumberingAfterBreak="0">
     <w:nsid w:val="09593CFF"/>
     <w:multiLevelType w:val="hybridMultilevel"/>
@@ -3370,7 +3458,7 @@
 </file>
 
 <file path=word/styles.xml><?xml version="1.0" encoding="utf-8"?>
-<w:styles xmlns:mc="http://schemas.openxmlformats.org/markup-compatibility/2006" xmlns:r="http://schemas.openxmlformats.org/officeDocument/2006/relationships" xmlns:w="http://schemas.openxmlformats.org/wordprocessingml/2006/main" xmlns:w14="http://schemas.microsoft.com/office/word/2010/wordml" xmlns:w15="http://schemas.microsoft.com/office/word/2012/wordml" xmlns:w16cex="http://schemas.microsoft.com/office/word/2018/wordml/cex" xmlns:w16cid="http://schemas.microsoft.com/office/word/2016/wordml/cid" xmlns:w16="http://schemas.microsoft.com/office/word/2018/wordml" xmlns:w16se="http://schemas.microsoft.com/office/word/2015/wordml/symex" mc:Ignorable="w14 w15 w16se w16cid w16 w16cex">
+<w:styles xmlns:mc="http://schemas.openxmlformats.org/markup-compatibility/2006" xmlns:r="http://schemas.openxmlformats.org/officeDocument/2006/relationships" xmlns:w="http://schemas.openxmlformats.org/wordprocessingml/2006/main" xmlns:w14="http://schemas.microsoft.com/office/word/2010/wordml" xmlns:w15="http://schemas.microsoft.com/office/word/2012/wordml" xmlns:w16cex="http://schemas.microsoft.com/office/word/2018/wordml/cex" xmlns:w16cid="http://schemas.microsoft.com/office/word/2016/wordml/cid" xmlns:w16="http://schemas.microsoft.com/office/word/2018/wordml" xmlns:w16sdtdh="http://schemas.microsoft.com/office/word/2020/wordml/sdtdatahash" xmlns:w16se="http://schemas.microsoft.com/office/word/2015/wordml/symex" mc:Ignorable="w14 w15 w16se w16cid w16 w16cex w16sdtdh">
   <w:docDefaults>
     <w:rPrDefault>
       <w:rPr>

</xml_diff>

<commit_message>
ENH: Update Slicer and instructions
</commit_message>
<xml_diff>
--- a/Doc/TaskDescription.docx
+++ b/Doc/TaskDescription.docx
@@ -1,6 +1,6 @@
 
 <file path=word/document.xml><?xml version="1.0" encoding="utf-8"?>
-<w:document xmlns:wpc="http://schemas.microsoft.com/office/word/2010/wordprocessingCanvas" xmlns:cx="http://schemas.microsoft.com/office/drawing/2014/chartex" xmlns:cx1="http://schemas.microsoft.com/office/drawing/2015/9/8/chartex" xmlns:cx2="http://schemas.microsoft.com/office/drawing/2015/10/21/chartex" xmlns:cx3="http://schemas.microsoft.com/office/drawing/2016/5/9/chartex" xmlns:cx4="http://schemas.microsoft.com/office/drawing/2016/5/10/chartex" xmlns:cx5="http://schemas.microsoft.com/office/drawing/2016/5/11/chartex" xmlns:cx6="http://schemas.microsoft.com/office/drawing/2016/5/12/chartex" xmlns:cx7="http://schemas.microsoft.com/office/drawing/2016/5/13/chartex" xmlns:cx8="http://schemas.microsoft.com/office/drawing/2016/5/14/chartex" xmlns:mc="http://schemas.openxmlformats.org/markup-compatibility/2006" xmlns:aink="http://schemas.microsoft.com/office/drawing/2016/ink" xmlns:am3d="http://schemas.microsoft.com/office/drawing/2017/model3d" xmlns:o="urn:schemas-microsoft-com:office:office" xmlns:r="http://schemas.openxmlformats.org/officeDocument/2006/relationships" xmlns:m="http://schemas.openxmlformats.org/officeDocument/2006/math" xmlns:v="urn:schemas-microsoft-com:vml" xmlns:wp14="http://schemas.microsoft.com/office/word/2010/wordprocessingDrawing" xmlns:wp="http://schemas.openxmlformats.org/drawingml/2006/wordprocessingDrawing" xmlns:w10="urn:schemas-microsoft-com:office:word" xmlns:w="http://schemas.openxmlformats.org/wordprocessingml/2006/main" xmlns:w14="http://schemas.microsoft.com/office/word/2010/wordml" xmlns:w15="http://schemas.microsoft.com/office/word/2012/wordml" xmlns:w16cex="http://schemas.microsoft.com/office/word/2018/wordml/cex" xmlns:w16cid="http://schemas.microsoft.com/office/word/2016/wordml/cid" xmlns:w16="http://schemas.microsoft.com/office/word/2018/wordml" xmlns:w16sdtdh="http://schemas.microsoft.com/office/word/2020/wordml/sdtdatahash" xmlns:w16se="http://schemas.microsoft.com/office/word/2015/wordml/symex" xmlns:wpg="http://schemas.microsoft.com/office/word/2010/wordprocessingGroup" xmlns:wpi="http://schemas.microsoft.com/office/word/2010/wordprocessingInk" xmlns:wne="http://schemas.microsoft.com/office/word/2006/wordml" xmlns:wps="http://schemas.microsoft.com/office/word/2010/wordprocessingShape" mc:Ignorable="w14 w15 w16se w16cid w16 w16cex w16sdtdh wp14">
+<w:document xmlns:wpc="http://schemas.microsoft.com/office/word/2010/wordprocessingCanvas" xmlns:cx="http://schemas.microsoft.com/office/drawing/2014/chartex" xmlns:cx1="http://schemas.microsoft.com/office/drawing/2015/9/8/chartex" xmlns:cx2="http://schemas.microsoft.com/office/drawing/2015/10/21/chartex" xmlns:cx3="http://schemas.microsoft.com/office/drawing/2016/5/9/chartex" xmlns:cx4="http://schemas.microsoft.com/office/drawing/2016/5/10/chartex" xmlns:cx5="http://schemas.microsoft.com/office/drawing/2016/5/11/chartex" xmlns:cx6="http://schemas.microsoft.com/office/drawing/2016/5/12/chartex" xmlns:cx7="http://schemas.microsoft.com/office/drawing/2016/5/13/chartex" xmlns:cx8="http://schemas.microsoft.com/office/drawing/2016/5/14/chartex" xmlns:mc="http://schemas.openxmlformats.org/markup-compatibility/2006" xmlns:aink="http://schemas.microsoft.com/office/drawing/2016/ink" xmlns:am3d="http://schemas.microsoft.com/office/drawing/2017/model3d" xmlns:o="urn:schemas-microsoft-com:office:office" xmlns:oel="http://schemas.microsoft.com/office/2019/extlst" xmlns:r="http://schemas.openxmlformats.org/officeDocument/2006/relationships" xmlns:m="http://schemas.openxmlformats.org/officeDocument/2006/math" xmlns:v="urn:schemas-microsoft-com:vml" xmlns:wp14="http://schemas.microsoft.com/office/word/2010/wordprocessingDrawing" xmlns:wp="http://schemas.openxmlformats.org/drawingml/2006/wordprocessingDrawing" xmlns:w10="urn:schemas-microsoft-com:office:word" xmlns:w="http://schemas.openxmlformats.org/wordprocessingml/2006/main" xmlns:w14="http://schemas.microsoft.com/office/word/2010/wordml" xmlns:w15="http://schemas.microsoft.com/office/word/2012/wordml" xmlns:w16cex="http://schemas.microsoft.com/office/word/2018/wordml/cex" xmlns:w16cid="http://schemas.microsoft.com/office/word/2016/wordml/cid" xmlns:w16="http://schemas.microsoft.com/office/word/2018/wordml" xmlns:w16sdtdh="http://schemas.microsoft.com/office/word/2020/wordml/sdtdatahash" xmlns:w16se="http://schemas.microsoft.com/office/word/2015/wordml/symex" xmlns:wpg="http://schemas.microsoft.com/office/word/2010/wordprocessingGroup" xmlns:wpi="http://schemas.microsoft.com/office/word/2010/wordprocessingInk" xmlns:wne="http://schemas.microsoft.com/office/word/2006/wordml" xmlns:wps="http://schemas.microsoft.com/office/word/2010/wordprocessingShape" mc:Ignorable="w14 w15 w16se w16cid w16 w16cex w16sdtdh wp14">
   <w:body>
     <w:p>
       <w:pPr>
@@ -46,19 +46,65 @@
           <w:rPr>
             <w:rStyle w:val="Hyperlink"/>
           </w:rPr>
-          <w:t>licer d</w:t>
+          <w:t>licer download page</w:t>
+        </w:r>
+      </w:hyperlink>
+    </w:p>
+    <w:p>
+      <w:pPr>
+        <w:pStyle w:val="ListParagraph"/>
+        <w:numPr>
+          <w:ilvl w:val="0"/>
+          <w:numId w:val="13"/>
+        </w:numPr>
+      </w:pPr>
+      <w:r>
+        <w:t>Read the following presentations</w:t>
+      </w:r>
+    </w:p>
+    <w:p>
+      <w:pPr>
+        <w:pStyle w:val="ListParagraph"/>
+        <w:numPr>
+          <w:ilvl w:val="1"/>
+          <w:numId w:val="13"/>
+        </w:numPr>
+      </w:pPr>
+      <w:hyperlink r:id="rId6" w:history="1">
+        <w:r>
+          <w:rPr>
+            <w:rStyle w:val="Hyperlink"/>
+          </w:rPr>
+          <w:t>3D Slicer basics</w:t>
+        </w:r>
+      </w:hyperlink>
+    </w:p>
+    <w:p>
+      <w:pPr>
+        <w:pStyle w:val="ListParagraph"/>
+        <w:numPr>
+          <w:ilvl w:val="1"/>
+          <w:numId w:val="13"/>
+        </w:numPr>
+      </w:pPr>
+      <w:hyperlink r:id="rId7" w:history="1">
+        <w:r>
+          <w:rPr>
+            <w:rStyle w:val="Hyperlink"/>
+          </w:rPr>
+          <w:t>Writing correct and und</w:t>
         </w:r>
         <w:r>
           <w:rPr>
             <w:rStyle w:val="Hyperlink"/>
           </w:rPr>
-          <w:t>o</w:t>
+          <w:t>e</w:t>
         </w:r>
         <w:r>
           <w:rPr>
             <w:rStyle w:val="Hyperlink"/>
           </w:rPr>
-          <w:t>wnload page</w:t>
+          <w:t>rstandable code</w:t>
         </w:r>
       </w:hyperlink>
     </w:p>
@@ -71,7 +117,7 @@
         </w:numPr>
       </w:pPr>
       <w:r>
-        <w:t>Read the following presentations</w:t>
+        <w:t>Do the following user tutorials:</w:t>
       </w:r>
     </w:p>
     <w:p>
@@ -82,24 +128,24 @@
           <w:numId w:val="13"/>
         </w:numPr>
       </w:pPr>
-      <w:hyperlink r:id="rId6" w:history="1">
+      <w:hyperlink r:id="rId8" w:history="1">
         <w:r>
           <w:rPr>
             <w:rStyle w:val="Hyperlink"/>
           </w:rPr>
-          <w:t>3D Slicer ba</w:t>
+          <w:t>Data loading and visuali</w:t>
         </w:r>
         <w:r>
           <w:rPr>
             <w:rStyle w:val="Hyperlink"/>
           </w:rPr>
-          <w:t>s</w:t>
+          <w:t>z</w:t>
         </w:r>
         <w:r>
           <w:rPr>
             <w:rStyle w:val="Hyperlink"/>
           </w:rPr>
-          <w:t>ics</w:t>
+          <w:t>ation</w:t>
         </w:r>
       </w:hyperlink>
     </w:p>
@@ -111,88 +157,12 @@
           <w:numId w:val="13"/>
         </w:numPr>
       </w:pPr>
-      <w:hyperlink r:id="rId7" w:history="1">
-        <w:r>
-          <w:rPr>
-            <w:rStyle w:val="Hyperlink"/>
-          </w:rPr>
-          <w:t>Writing correct a</w:t>
-        </w:r>
-        <w:r>
-          <w:rPr>
-            <w:rStyle w:val="Hyperlink"/>
-          </w:rPr>
-          <w:t>n</w:t>
-        </w:r>
-        <w:r>
-          <w:rPr>
-            <w:rStyle w:val="Hyperlink"/>
-          </w:rPr>
-          <w:t>d understandable code</w:t>
-        </w:r>
-      </w:hyperlink>
-    </w:p>
-    <w:p>
-      <w:pPr>
-        <w:pStyle w:val="ListParagraph"/>
-        <w:numPr>
-          <w:ilvl w:val="0"/>
-          <w:numId w:val="13"/>
-        </w:numPr>
-      </w:pPr>
-      <w:r>
-        <w:t>Do the following user tutorials:</w:t>
-      </w:r>
-    </w:p>
-    <w:p>
-      <w:pPr>
-        <w:pStyle w:val="ListParagraph"/>
-        <w:numPr>
-          <w:ilvl w:val="1"/>
-          <w:numId w:val="13"/>
-        </w:numPr>
-      </w:pPr>
-      <w:hyperlink r:id="rId8" w:history="1">
-        <w:r>
-          <w:rPr>
-            <w:rStyle w:val="Hyperlink"/>
-          </w:rPr>
-          <w:t xml:space="preserve">Data loading </w:t>
-        </w:r>
-        <w:r>
-          <w:rPr>
-            <w:rStyle w:val="Hyperlink"/>
-          </w:rPr>
-          <w:t>a</w:t>
-        </w:r>
-        <w:r>
-          <w:rPr>
-            <w:rStyle w:val="Hyperlink"/>
-          </w:rPr>
-          <w:t>nd visualization</w:t>
-        </w:r>
-      </w:hyperlink>
-    </w:p>
-    <w:p>
-      <w:pPr>
-        <w:pStyle w:val="ListParagraph"/>
-        <w:numPr>
-          <w:ilvl w:val="1"/>
-          <w:numId w:val="13"/>
-        </w:numPr>
-      </w:pPr>
       <w:hyperlink r:id="rId9" w:history="1">
         <w:r>
           <w:rPr>
             <w:rStyle w:val="Hyperlink"/>
           </w:rPr>
-          <w:t>DIC</w:t>
-        </w:r>
-        <w:r>
-          <w:rPr>
-            <w:rStyle w:val="Hyperlink"/>
-          </w:rPr>
-          <w:t>O</w:t>
+          <w:t>DICO</w:t>
         </w:r>
         <w:r>
           <w:rPr>
@@ -239,19 +209,19 @@
           <w:rPr>
             <w:rStyle w:val="Hyperlink"/>
           </w:rPr>
-          <w:t xml:space="preserve">programming </w:t>
+          <w:t>programming t</w:t>
         </w:r>
         <w:r>
           <w:rPr>
             <w:rStyle w:val="Hyperlink"/>
           </w:rPr>
-          <w:t>t</w:t>
+          <w:t>u</w:t>
         </w:r>
         <w:r>
           <w:rPr>
             <w:rStyle w:val="Hyperlink"/>
           </w:rPr>
-          <w:t>utorial</w:t>
+          <w:t>torial</w:t>
         </w:r>
       </w:hyperlink>
     </w:p>
@@ -287,13 +257,11 @@
     </w:p>
     <w:p>
       <w:r>
-        <w:t xml:space="preserve">If there is any </w:t>
-      </w:r>
-      <w:proofErr w:type="gramStart"/>
-      <w:r>
-        <w:t>question</w:t>
-      </w:r>
-      <w:proofErr w:type="gramEnd"/>
+        <w:t xml:space="preserve">If there </w:t>
+      </w:r>
+      <w:r>
+        <w:t>are any questions</w:t>
+      </w:r>
       <w:r>
         <w:t xml:space="preserve"> feel free to ask!</w:t>
       </w:r>
@@ -387,15 +355,7 @@
         <w:t>from</w:t>
       </w:r>
       <w:r>
-        <w:t xml:space="preserve"> </w:t>
-      </w:r>
-      <w:proofErr w:type="spellStart"/>
-      <w:r>
-        <w:t>FirstTaskApp</w:t>
-      </w:r>
-      <w:proofErr w:type="spellEnd"/>
-      <w:r>
-        <w:t>/Scripts</w:t>
+        <w:t xml:space="preserve"> FirstTaskApp/Scripts</w:t>
       </w:r>
       <w:r>
         <w:t xml:space="preserve"> to your development directory</w:t>
@@ -580,15 +540,7 @@
         <w:t>In t</w:t>
       </w:r>
       <w:r>
-        <w:t>his section (</w:t>
-      </w:r>
-      <w:proofErr w:type="gramStart"/>
-      <w:r>
-        <w:t>i.e.</w:t>
-      </w:r>
-      <w:proofErr w:type="gramEnd"/>
-      <w:r>
-        <w:t xml:space="preserve"> </w:t>
+        <w:t xml:space="preserve">his section (i.e. </w:t>
       </w:r>
       <w:proofErr w:type="spellStart"/>
       <w:r>
@@ -675,6 +627,9 @@
       <w:r>
         <w:t xml:space="preserve"> property</w:t>
       </w:r>
+      <w:r>
+        <w:t xml:space="preserve"> (in Qt Designer or in code)</w:t>
+      </w:r>
     </w:p>
     <w:p>
       <w:pPr>
@@ -864,6 +819,262 @@
     </w:p>
     <w:p>
       <w:pPr>
+        <w:pStyle w:val="Code"/>
+        <w:numPr>
+          <w:ilvl w:val="0"/>
+          <w:numId w:val="7"/>
+        </w:numPr>
+      </w:pPr>
+      <w:r>
+        <w:t>Make sure the toolbar with the Import button is visible</w:t>
+      </w:r>
+      <w:r>
+        <w:br/>
+        <w:t xml:space="preserve">Add this in the </w:t>
+      </w:r>
+      <w:proofErr w:type="spellStart"/>
+      <w:r>
+        <w:rPr>
+          <w:i/>
+          <w:iCs/>
+        </w:rPr>
+        <w:t>setupUi</w:t>
+      </w:r>
+      <w:proofErr w:type="spellEnd"/>
+      <w:r>
+        <w:rPr>
+          <w:i/>
+          <w:iCs/>
+        </w:rPr>
+        <w:t xml:space="preserve"> function:</w:t>
+      </w:r>
+    </w:p>
+    <w:p>
+      <w:pPr>
+        <w:shd w:val="clear" w:color="auto" w:fill="1F1F1F"/>
+        <w:spacing w:after="0" w:line="285" w:lineRule="atLeast"/>
+        <w:ind w:left="360"/>
+        <w:rPr>
+          <w:rFonts w:ascii="Consolas" w:eastAsia="Times New Roman" w:hAnsi="Consolas" w:cs="Times New Roman"/>
+          <w:color w:val="CCCCCC"/>
+          <w:sz w:val="20"/>
+          <w:szCs w:val="20"/>
+        </w:rPr>
+      </w:pPr>
+      <w:proofErr w:type="spellStart"/>
+      <w:r>
+        <w:rPr>
+          <w:rFonts w:ascii="Consolas" w:eastAsia="Times New Roman" w:hAnsi="Consolas" w:cs="Times New Roman"/>
+          <w:color w:val="9CDCFE"/>
+          <w:sz w:val="20"/>
+          <w:szCs w:val="20"/>
+        </w:rPr>
+        <w:t>dicomWidget</w:t>
+      </w:r>
+      <w:proofErr w:type="spellEnd"/>
+      <w:r>
+        <w:rPr>
+          <w:rFonts w:ascii="Consolas" w:eastAsia="Times New Roman" w:hAnsi="Consolas" w:cs="Times New Roman"/>
+          <w:color w:val="CCCCCC"/>
+          <w:sz w:val="20"/>
+          <w:szCs w:val="20"/>
+        </w:rPr>
+        <w:t xml:space="preserve"> </w:t>
+      </w:r>
+      <w:r>
+        <w:rPr>
+          <w:rFonts w:ascii="Consolas" w:eastAsia="Times New Roman" w:hAnsi="Consolas" w:cs="Times New Roman"/>
+          <w:color w:val="D4D4D4"/>
+          <w:sz w:val="20"/>
+          <w:szCs w:val="20"/>
+        </w:rPr>
+        <w:t>=</w:t>
+      </w:r>
+      <w:r>
+        <w:rPr>
+          <w:rFonts w:ascii="Consolas" w:eastAsia="Times New Roman" w:hAnsi="Consolas" w:cs="Times New Roman"/>
+          <w:color w:val="CCCCCC"/>
+          <w:sz w:val="20"/>
+          <w:szCs w:val="20"/>
+        </w:rPr>
+        <w:t xml:space="preserve"> </w:t>
+      </w:r>
+      <w:proofErr w:type="spellStart"/>
+      <w:r>
+        <w:rPr>
+          <w:rFonts w:ascii="Consolas" w:eastAsia="Times New Roman" w:hAnsi="Consolas" w:cs="Times New Roman"/>
+          <w:color w:val="CCCCCC"/>
+          <w:sz w:val="20"/>
+          <w:szCs w:val="20"/>
+        </w:rPr>
+        <w:t>slicer.modules.dicom.widgetRepresentation</w:t>
+      </w:r>
+      <w:proofErr w:type="spellEnd"/>
+      <w:r>
+        <w:rPr>
+          <w:rFonts w:ascii="Consolas" w:eastAsia="Times New Roman" w:hAnsi="Consolas" w:cs="Times New Roman"/>
+          <w:color w:val="CCCCCC"/>
+          <w:sz w:val="20"/>
+          <w:szCs w:val="20"/>
+        </w:rPr>
+        <w:t>().self()</w:t>
+      </w:r>
+    </w:p>
+    <w:p>
+      <w:pPr>
+        <w:shd w:val="clear" w:color="auto" w:fill="1F1F1F"/>
+        <w:spacing w:after="0" w:line="285" w:lineRule="atLeast"/>
+        <w:ind w:left="360"/>
+        <w:rPr>
+          <w:rFonts w:ascii="Consolas" w:eastAsia="Times New Roman" w:hAnsi="Consolas" w:cs="Times New Roman"/>
+          <w:color w:val="CCCCCC"/>
+          <w:sz w:val="20"/>
+          <w:szCs w:val="20"/>
+        </w:rPr>
+      </w:pPr>
+      <w:proofErr w:type="spellStart"/>
+      <w:r>
+        <w:rPr>
+          <w:rFonts w:ascii="Consolas" w:eastAsia="Times New Roman" w:hAnsi="Consolas" w:cs="Times New Roman"/>
+          <w:color w:val="CCCCCC"/>
+          <w:sz w:val="20"/>
+          <w:szCs w:val="20"/>
+        </w:rPr>
+        <w:t>slicer.util.findChild</w:t>
+      </w:r>
+      <w:proofErr w:type="spellEnd"/>
+      <w:r>
+        <w:rPr>
+          <w:rFonts w:ascii="Consolas" w:eastAsia="Times New Roman" w:hAnsi="Consolas" w:cs="Times New Roman"/>
+          <w:color w:val="CCCCCC"/>
+          <w:sz w:val="20"/>
+          <w:szCs w:val="20"/>
+        </w:rPr>
+        <w:t>(</w:t>
+      </w:r>
+      <w:proofErr w:type="spellStart"/>
+      <w:r>
+        <w:rPr>
+          <w:rFonts w:ascii="Consolas" w:eastAsia="Times New Roman" w:hAnsi="Consolas" w:cs="Times New Roman"/>
+          <w:color w:val="9CDCFE"/>
+          <w:sz w:val="20"/>
+          <w:szCs w:val="20"/>
+        </w:rPr>
+        <w:t>dicomWidget</w:t>
+      </w:r>
+      <w:r>
+        <w:rPr>
+          <w:rFonts w:ascii="Consolas" w:eastAsia="Times New Roman" w:hAnsi="Consolas" w:cs="Times New Roman"/>
+          <w:color w:val="CCCCCC"/>
+          <w:sz w:val="20"/>
+          <w:szCs w:val="20"/>
+        </w:rPr>
+        <w:t>.browserWidget</w:t>
+      </w:r>
+      <w:proofErr w:type="spellEnd"/>
+      <w:r>
+        <w:rPr>
+          <w:rFonts w:ascii="Consolas" w:eastAsia="Times New Roman" w:hAnsi="Consolas" w:cs="Times New Roman"/>
+          <w:color w:val="CCCCCC"/>
+          <w:sz w:val="20"/>
+          <w:szCs w:val="20"/>
+        </w:rPr>
+        <w:t xml:space="preserve">, </w:t>
+      </w:r>
+      <w:r>
+        <w:rPr>
+          <w:rFonts w:ascii="Consolas" w:eastAsia="Times New Roman" w:hAnsi="Consolas" w:cs="Times New Roman"/>
+          <w:color w:val="CE9178"/>
+          <w:sz w:val="20"/>
+          <w:szCs w:val="20"/>
+        </w:rPr>
+        <w:t>'</w:t>
+      </w:r>
+      <w:proofErr w:type="spellStart"/>
+      <w:r>
+        <w:rPr>
+          <w:rFonts w:ascii="Consolas" w:eastAsia="Times New Roman" w:hAnsi="Consolas" w:cs="Times New Roman"/>
+          <w:color w:val="CE9178"/>
+          <w:sz w:val="20"/>
+          <w:szCs w:val="20"/>
+        </w:rPr>
+        <w:t>ToolBar</w:t>
+      </w:r>
+      <w:proofErr w:type="spellEnd"/>
+      <w:r>
+        <w:rPr>
+          <w:rFonts w:ascii="Consolas" w:eastAsia="Times New Roman" w:hAnsi="Consolas" w:cs="Times New Roman"/>
+          <w:color w:val="CE9178"/>
+          <w:sz w:val="20"/>
+          <w:szCs w:val="20"/>
+        </w:rPr>
+        <w:t>'</w:t>
+      </w:r>
+      <w:r>
+        <w:rPr>
+          <w:rFonts w:ascii="Consolas" w:eastAsia="Times New Roman" w:hAnsi="Consolas" w:cs="Times New Roman"/>
+          <w:color w:val="CCCCCC"/>
+          <w:sz w:val="20"/>
+          <w:szCs w:val="20"/>
+        </w:rPr>
+        <w:t xml:space="preserve">).visible </w:t>
+      </w:r>
+      <w:r>
+        <w:rPr>
+          <w:rFonts w:ascii="Consolas" w:eastAsia="Times New Roman" w:hAnsi="Consolas" w:cs="Times New Roman"/>
+          <w:color w:val="D4D4D4"/>
+          <w:sz w:val="20"/>
+          <w:szCs w:val="20"/>
+        </w:rPr>
+        <w:t>=</w:t>
+      </w:r>
+      <w:r>
+        <w:rPr>
+          <w:rFonts w:ascii="Consolas" w:eastAsia="Times New Roman" w:hAnsi="Consolas" w:cs="Times New Roman"/>
+          <w:color w:val="CCCCCC"/>
+          <w:sz w:val="20"/>
+          <w:szCs w:val="20"/>
+        </w:rPr>
+        <w:t xml:space="preserve"> </w:t>
+      </w:r>
+      <w:r>
+        <w:rPr>
+          <w:rFonts w:ascii="Consolas" w:eastAsia="Times New Roman" w:hAnsi="Consolas" w:cs="Times New Roman"/>
+          <w:color w:val="569CD6"/>
+          <w:sz w:val="20"/>
+          <w:szCs w:val="20"/>
+        </w:rPr>
+        <w:t>True</w:t>
+      </w:r>
+    </w:p>
+    <w:p>
+      <w:pPr>
+        <w:shd w:val="clear" w:color="auto" w:fill="1F1F1F"/>
+        <w:spacing w:after="0" w:line="285" w:lineRule="atLeast"/>
+        <w:ind w:left="360"/>
+        <w:rPr>
+          <w:rFonts w:ascii="Consolas" w:eastAsia="Times New Roman" w:hAnsi="Consolas" w:cs="Times New Roman"/>
+          <w:color w:val="CCCCCC"/>
+          <w:sz w:val="21"/>
+          <w:szCs w:val="21"/>
+        </w:rPr>
+      </w:pPr>
+    </w:p>
+    <w:p>
+      <w:pPr>
+        <w:pStyle w:val="Code"/>
+        <w:ind w:left="720"/>
+      </w:pPr>
+      <w:r>
+        <w:rPr>
+          <w:i/>
+          <w:iCs/>
+        </w:rPr>
+        <w:br/>
+      </w:r>
+    </w:p>
+    <w:p>
+      <w:pPr>
         <w:rPr>
           <w:u w:val="single"/>
         </w:rPr>
@@ -1181,6 +1392,10 @@
       </w:r>
       <w:proofErr w:type="spellStart"/>
       <w:r>
+        <w:rPr>
+          <w:i/>
+          <w:iCs/>
+        </w:rPr>
         <w:t>setupConnections</w:t>
       </w:r>
       <w:proofErr w:type="spellEnd"/>
@@ -1579,6 +1794,10 @@
       </w:r>
       <w:proofErr w:type="spellStart"/>
       <w:r>
+        <w:rPr>
+          <w:i/>
+          <w:iCs/>
+        </w:rPr>
         <w:t>IsA</w:t>
       </w:r>
       <w:proofErr w:type="spellEnd"/>
@@ -1597,7 +1816,7 @@
 </file>
 
 <file path=word/numbering.xml><?xml version="1.0" encoding="utf-8"?>
-<w:numbering xmlns:wpc="http://schemas.microsoft.com/office/word/2010/wordprocessingCanvas" xmlns:cx="http://schemas.microsoft.com/office/drawing/2014/chartex" xmlns:cx1="http://schemas.microsoft.com/office/drawing/2015/9/8/chartex" xmlns:cx2="http://schemas.microsoft.com/office/drawing/2015/10/21/chartex" xmlns:cx3="http://schemas.microsoft.com/office/drawing/2016/5/9/chartex" xmlns:cx4="http://schemas.microsoft.com/office/drawing/2016/5/10/chartex" xmlns:cx5="http://schemas.microsoft.com/office/drawing/2016/5/11/chartex" xmlns:cx6="http://schemas.microsoft.com/office/drawing/2016/5/12/chartex" xmlns:cx7="http://schemas.microsoft.com/office/drawing/2016/5/13/chartex" xmlns:cx8="http://schemas.microsoft.com/office/drawing/2016/5/14/chartex" xmlns:mc="http://schemas.openxmlformats.org/markup-compatibility/2006" xmlns:aink="http://schemas.microsoft.com/office/drawing/2016/ink" xmlns:am3d="http://schemas.microsoft.com/office/drawing/2017/model3d" xmlns:o="urn:schemas-microsoft-com:office:office" xmlns:r="http://schemas.openxmlformats.org/officeDocument/2006/relationships" xmlns:m="http://schemas.openxmlformats.org/officeDocument/2006/math" xmlns:v="urn:schemas-microsoft-com:vml" xmlns:wp14="http://schemas.microsoft.com/office/word/2010/wordprocessingDrawing" xmlns:wp="http://schemas.openxmlformats.org/drawingml/2006/wordprocessingDrawing" xmlns:w10="urn:schemas-microsoft-com:office:word" xmlns:w="http://schemas.openxmlformats.org/wordprocessingml/2006/main" xmlns:w14="http://schemas.microsoft.com/office/word/2010/wordml" xmlns:w15="http://schemas.microsoft.com/office/word/2012/wordml" xmlns:w16cex="http://schemas.microsoft.com/office/word/2018/wordml/cex" xmlns:w16cid="http://schemas.microsoft.com/office/word/2016/wordml/cid" xmlns:w16="http://schemas.microsoft.com/office/word/2018/wordml" xmlns:w16sdtdh="http://schemas.microsoft.com/office/word/2020/wordml/sdtdatahash" xmlns:w16se="http://schemas.microsoft.com/office/word/2015/wordml/symex" xmlns:wpg="http://schemas.microsoft.com/office/word/2010/wordprocessingGroup" xmlns:wpi="http://schemas.microsoft.com/office/word/2010/wordprocessingInk" xmlns:wne="http://schemas.microsoft.com/office/word/2006/wordml" xmlns:wps="http://schemas.microsoft.com/office/word/2010/wordprocessingShape" mc:Ignorable="w14 w15 w16se w16cid w16 w16cex w16sdtdh wp14">
+<w:numbering xmlns:wpc="http://schemas.microsoft.com/office/word/2010/wordprocessingCanvas" xmlns:cx="http://schemas.microsoft.com/office/drawing/2014/chartex" xmlns:cx1="http://schemas.microsoft.com/office/drawing/2015/9/8/chartex" xmlns:cx2="http://schemas.microsoft.com/office/drawing/2015/10/21/chartex" xmlns:cx3="http://schemas.microsoft.com/office/drawing/2016/5/9/chartex" xmlns:cx4="http://schemas.microsoft.com/office/drawing/2016/5/10/chartex" xmlns:cx5="http://schemas.microsoft.com/office/drawing/2016/5/11/chartex" xmlns:cx6="http://schemas.microsoft.com/office/drawing/2016/5/12/chartex" xmlns:cx7="http://schemas.microsoft.com/office/drawing/2016/5/13/chartex" xmlns:cx8="http://schemas.microsoft.com/office/drawing/2016/5/14/chartex" xmlns:mc="http://schemas.openxmlformats.org/markup-compatibility/2006" xmlns:aink="http://schemas.microsoft.com/office/drawing/2016/ink" xmlns:am3d="http://schemas.microsoft.com/office/drawing/2017/model3d" xmlns:o="urn:schemas-microsoft-com:office:office" xmlns:oel="http://schemas.microsoft.com/office/2019/extlst" xmlns:r="http://schemas.openxmlformats.org/officeDocument/2006/relationships" xmlns:m="http://schemas.openxmlformats.org/officeDocument/2006/math" xmlns:v="urn:schemas-microsoft-com:vml" xmlns:wp14="http://schemas.microsoft.com/office/word/2010/wordprocessingDrawing" xmlns:wp="http://schemas.openxmlformats.org/drawingml/2006/wordprocessingDrawing" xmlns:w10="urn:schemas-microsoft-com:office:word" xmlns:w="http://schemas.openxmlformats.org/wordprocessingml/2006/main" xmlns:w14="http://schemas.microsoft.com/office/word/2010/wordml" xmlns:w15="http://schemas.microsoft.com/office/word/2012/wordml" xmlns:w16cex="http://schemas.microsoft.com/office/word/2018/wordml/cex" xmlns:w16cid="http://schemas.microsoft.com/office/word/2016/wordml/cid" xmlns:w16="http://schemas.microsoft.com/office/word/2018/wordml" xmlns:w16sdtdh="http://schemas.microsoft.com/office/word/2020/wordml/sdtdatahash" xmlns:w16se="http://schemas.microsoft.com/office/word/2015/wordml/symex" xmlns:wpg="http://schemas.microsoft.com/office/word/2010/wordprocessingGroup" xmlns:wpi="http://schemas.microsoft.com/office/word/2010/wordprocessingInk" xmlns:wne="http://schemas.microsoft.com/office/word/2006/wordml" xmlns:wps="http://schemas.microsoft.com/office/word/2010/wordprocessingShape" mc:Ignorable="w14 w15 w16se w16cid w16 w16cex w16sdtdh wp14">
   <w:abstractNum w:abstractNumId="0" w15:restartNumberingAfterBreak="0">
     <w:nsid w:val="09593CFF"/>
     <w:multiLevelType w:val="hybridMultilevel"/>
@@ -3406,52 +3625,52 @@
       </w:rPr>
     </w:lvl>
   </w:abstractNum>
-  <w:num w:numId="1">
+  <w:num w:numId="1" w16cid:durableId="1130243826">
     <w:abstractNumId w:val="1"/>
   </w:num>
-  <w:num w:numId="2">
+  <w:num w:numId="2" w16cid:durableId="1149515674">
     <w:abstractNumId w:val="13"/>
   </w:num>
-  <w:num w:numId="3">
+  <w:num w:numId="3" w16cid:durableId="1260262118">
     <w:abstractNumId w:val="2"/>
   </w:num>
-  <w:num w:numId="4">
+  <w:num w:numId="4" w16cid:durableId="503670645">
     <w:abstractNumId w:val="0"/>
   </w:num>
-  <w:num w:numId="5">
+  <w:num w:numId="5" w16cid:durableId="1329013940">
     <w:abstractNumId w:val="3"/>
   </w:num>
-  <w:num w:numId="6">
+  <w:num w:numId="6" w16cid:durableId="2044481816">
     <w:abstractNumId w:val="4"/>
   </w:num>
-  <w:num w:numId="7">
+  <w:num w:numId="7" w16cid:durableId="289094872">
     <w:abstractNumId w:val="6"/>
   </w:num>
-  <w:num w:numId="8">
+  <w:num w:numId="8" w16cid:durableId="1135296387">
     <w:abstractNumId w:val="15"/>
   </w:num>
-  <w:num w:numId="9">
+  <w:num w:numId="9" w16cid:durableId="1403330369">
     <w:abstractNumId w:val="7"/>
   </w:num>
-  <w:num w:numId="10">
+  <w:num w:numId="10" w16cid:durableId="475954250">
     <w:abstractNumId w:val="8"/>
   </w:num>
-  <w:num w:numId="11">
+  <w:num w:numId="11" w16cid:durableId="1362776789">
     <w:abstractNumId w:val="14"/>
   </w:num>
-  <w:num w:numId="12">
+  <w:num w:numId="12" w16cid:durableId="2053268661">
     <w:abstractNumId w:val="5"/>
   </w:num>
-  <w:num w:numId="13">
+  <w:num w:numId="13" w16cid:durableId="1102721358">
     <w:abstractNumId w:val="11"/>
   </w:num>
-  <w:num w:numId="14">
+  <w:num w:numId="14" w16cid:durableId="796340780">
     <w:abstractNumId w:val="12"/>
   </w:num>
-  <w:num w:numId="15">
+  <w:num w:numId="15" w16cid:durableId="3829206">
     <w:abstractNumId w:val="10"/>
   </w:num>
-  <w:num w:numId="16">
+  <w:num w:numId="16" w16cid:durableId="1003049497">
     <w:abstractNumId w:val="9"/>
   </w:num>
 </w:numbering>

</xml_diff>